<commit_message>
archivos de la documentacion
</commit_message>
<xml_diff>
--- a/Architecture Evaluation.docx
+++ b/Architecture Evaluation.docx
@@ -636,31 +636,7 @@
           <w:lang w:eastAsia="es-CO"/>
           <w14:ligatures w14:val="none"/>
         </w:rPr>
-        <w:t xml:space="preserve">So far, we have only had one iteration, but we believe that this single interaction </w:t>
-      </w:r>
-      <w:r>
-        <w:rPr>
-          <w:rFonts w:eastAsia="Times New Roman" w:cstheme="minorHAnsi"/>
-          <w:color w:val="000000"/>
-          <w:kern w:val="0"/>
-          <w:sz w:val="20"/>
-          <w:szCs w:val="20"/>
-          <w:lang w:eastAsia="es-CO"/>
-          <w14:ligatures w14:val="none"/>
-        </w:rPr>
-        <w:t>comprehensively</w:t>
-      </w:r>
-      <w:r>
-        <w:rPr>
-          <w:rFonts w:eastAsia="Times New Roman" w:cstheme="minorHAnsi"/>
-          <w:color w:val="000000"/>
-          <w:kern w:val="0"/>
-          <w:sz w:val="20"/>
-          <w:szCs w:val="20"/>
-          <w:lang w:eastAsia="es-CO"/>
-          <w14:ligatures w14:val="none"/>
-        </w:rPr>
-        <w:t xml:space="preserve"> reflects the activities that a user can perform in the system.</w:t>
+        <w:t>So far, we have only had one iteration, but we believe that this single interaction comprehensively reflects the activities that a user can perform in the system.</w:t>
       </w:r>
     </w:p>
     <w:p>
@@ -710,6 +686,7 @@
       <w:r>
         <w:rPr>
           <w:rFonts w:cstheme="minorHAnsi"/>
+          <w:noProof/>
           <w:sz w:val="20"/>
           <w:szCs w:val="20"/>
         </w:rPr>
@@ -766,6 +743,7 @@
       <w:r>
         <w:rPr>
           <w:rFonts w:eastAsia="Times New Roman" w:cstheme="minorHAnsi"/>
+          <w:noProof/>
           <w:color w:val="000000"/>
           <w:kern w:val="0"/>
           <w:sz w:val="20"/>
@@ -1494,18 +1472,7 @@
           <w:sz w:val="20"/>
           <w:szCs w:val="20"/>
         </w:rPr>
-        <w:t>Identification of Trade-offs:</w:t>
-      </w:r>
-      <w:r>
-        <w:rPr>
-          <w:rFonts w:cstheme="minorHAnsi"/>
-          <w:b/>
-          <w:bCs/>
-          <w:color w:val="000000"/>
-          <w:sz w:val="20"/>
-          <w:szCs w:val="20"/>
-        </w:rPr>
-        <w:t xml:space="preserve"> </w:t>
+        <w:t xml:space="preserve">Identification of Trade-offs: </w:t>
       </w:r>
       <w:r>
         <w:rPr>
@@ -2926,20 +2893,7 @@
           <w:lang w:eastAsia="es-CO"/>
           <w14:ligatures w14:val="none"/>
         </w:rPr>
-        <w:t>Definition of Quality Scenarios:</w:t>
-      </w:r>
-      <w:r>
-        <w:rPr>
-          <w:rFonts w:eastAsia="Times New Roman" w:cstheme="minorHAnsi"/>
-          <w:b/>
-          <w:color w:val="000000"/>
-          <w:kern w:val="0"/>
-          <w:sz w:val="20"/>
-          <w:szCs w:val="20"/>
-          <w:lang w:eastAsia="es-CO"/>
-          <w14:ligatures w14:val="none"/>
-        </w:rPr>
-        <w:t xml:space="preserve"> </w:t>
+        <w:t xml:space="preserve">Definition of Quality Scenarios: </w:t>
       </w:r>
       <w:r>
         <w:rPr>
@@ -3545,21 +3499,7 @@
           <w:lang w:eastAsia="es-CO"/>
           <w14:ligatures w14:val="none"/>
         </w:rPr>
-        <w:t>F</w:t>
-      </w:r>
-      <w:r>
-        <w:rPr>
-          <w:rFonts w:eastAsia="Times New Roman" w:cstheme="minorHAnsi"/>
-          <w:b/>
-          <w:bCs/>
-          <w:color w:val="000000"/>
-          <w:kern w:val="0"/>
-          <w:sz w:val="20"/>
-          <w:szCs w:val="20"/>
-          <w:lang w:eastAsia="es-CO"/>
-          <w14:ligatures w14:val="none"/>
-        </w:rPr>
-        <w:t>unctionality</w:t>
+        <w:t>Functionality</w:t>
       </w:r>
       <w:r>
         <w:rPr>
@@ -4261,7 +4201,7 @@
         <w:pStyle w:val="Prrafodelista"/>
         <w:numPr>
           <w:ilvl w:val="0"/>
-          <w:numId w:val="35"/>
+          <w:numId w:val="38"/>
         </w:numPr>
         <w:spacing w:after="0" w:line="276" w:lineRule="auto"/>
         <w:jc w:val="both"/>
@@ -4302,7 +4242,107 @@
           <w:lang w:eastAsia="es-CO"/>
           <w14:ligatures w14:val="none"/>
         </w:rPr>
-        <w:t>Multiple concurrent users use the system continuously to create, update, delete, and retrieve tasks during a period of high load.</w:t>
+        <w:t>The user concurrently uses the system to continuously create, update, delete, and retrieve tasks during a period of high load.</w:t>
+      </w:r>
+    </w:p>
+    <w:p>
+      <w:pPr>
+        <w:pStyle w:val="Prrafodelista"/>
+        <w:numPr>
+          <w:ilvl w:val="0"/>
+          <w:numId w:val="38"/>
+        </w:numPr>
+        <w:spacing w:after="0" w:line="276" w:lineRule="auto"/>
+        <w:jc w:val="both"/>
+        <w:textAlignment w:val="baseline"/>
+        <w:rPr>
+          <w:rFonts w:eastAsia="Times New Roman" w:cstheme="minorHAnsi"/>
+          <w:b/>
+          <w:bCs/>
+          <w:color w:val="000000"/>
+          <w:kern w:val="0"/>
+          <w:sz w:val="20"/>
+          <w:szCs w:val="20"/>
+          <w:lang w:eastAsia="es-CO"/>
+          <w14:ligatures w14:val="none"/>
+        </w:rPr>
+      </w:pPr>
+      <w:r>
+        <w:rPr>
+          <w:rFonts w:eastAsia="Times New Roman" w:cstheme="minorHAnsi"/>
+          <w:b/>
+          <w:bCs/>
+          <w:color w:val="000000"/>
+          <w:kern w:val="0"/>
+          <w:sz w:val="20"/>
+          <w:szCs w:val="20"/>
+          <w:lang w:eastAsia="es-CO"/>
+          <w14:ligatures w14:val="none"/>
+        </w:rPr>
+        <w:t xml:space="preserve">Expected Result: </w:t>
+      </w:r>
+      <w:r>
+        <w:rPr>
+          <w:rFonts w:eastAsia="Times New Roman" w:cstheme="minorHAnsi"/>
+          <w:color w:val="000000"/>
+          <w:kern w:val="0"/>
+          <w:sz w:val="20"/>
+          <w:szCs w:val="20"/>
+          <w:lang w:eastAsia="es-CO"/>
+          <w14:ligatures w14:val="none"/>
+        </w:rPr>
+        <w:t>The system demonstrates high reliability in executing these operations, with no errors or system crashes, even under heavy load.</w:t>
+      </w:r>
+    </w:p>
+    <w:p>
+      <w:pPr>
+        <w:pStyle w:val="Prrafodelista"/>
+        <w:spacing w:after="0" w:line="276" w:lineRule="auto"/>
+        <w:jc w:val="both"/>
+        <w:textAlignment w:val="baseline"/>
+        <w:rPr>
+          <w:rFonts w:eastAsia="Times New Roman" w:cstheme="minorHAnsi"/>
+          <w:b/>
+          <w:bCs/>
+          <w:color w:val="000000"/>
+          <w:kern w:val="0"/>
+          <w:sz w:val="20"/>
+          <w:szCs w:val="20"/>
+          <w:lang w:eastAsia="es-CO"/>
+          <w14:ligatures w14:val="none"/>
+        </w:rPr>
+      </w:pPr>
+    </w:p>
+    <w:p>
+      <w:pPr>
+        <w:spacing w:after="0" w:line="276" w:lineRule="auto"/>
+        <w:jc w:val="both"/>
+        <w:textAlignment w:val="baseline"/>
+        <w:rPr>
+          <w:rFonts w:eastAsia="Times New Roman" w:cstheme="minorHAnsi"/>
+          <w:b/>
+          <w:bCs/>
+          <w:color w:val="000000"/>
+          <w:kern w:val="0"/>
+          <w:sz w:val="20"/>
+          <w:szCs w:val="20"/>
+          <w:lang w:eastAsia="es-CO"/>
+          <w14:ligatures w14:val="none"/>
+        </w:rPr>
+      </w:pPr>
+      <w:r>
+        <w:rPr>
+          <w:rFonts w:eastAsia="Times New Roman" w:cstheme="minorHAnsi"/>
+          <w:b/>
+          <w:bCs/>
+          <w:color w:val="000000"/>
+          <w:kern w:val="0"/>
+          <w:sz w:val="20"/>
+          <w:szCs w:val="20"/>
+          <w:lang w:eastAsia="es-CO"/>
+          <w14:ligatures w14:val="none"/>
+        </w:rPr>
+        <w:t>Performance Scenario: Homepage Loading</w:t>
       </w:r>
     </w:p>
     <w:p>
@@ -4339,69 +4379,19 @@
           <w:lang w:eastAsia="es-CO"/>
           <w14:ligatures w14:val="none"/>
         </w:rPr>
-        <w:t>Expected Result:</w:t>
-      </w:r>
-      <w:r>
-        <w:rPr>
-          <w:rFonts w:eastAsia="Times New Roman" w:cstheme="minorHAnsi"/>
-          <w:color w:val="000000"/>
-          <w:kern w:val="0"/>
-          <w:sz w:val="20"/>
-          <w:szCs w:val="20"/>
-          <w:lang w:eastAsia="es-CO"/>
-          <w14:ligatures w14:val="none"/>
-        </w:rPr>
-        <w:t xml:space="preserve"> The system demonstrates high reliability when performing these operations, with no errors or system crashes, even under heavy load.</w:t>
-      </w:r>
-    </w:p>
-    <w:p>
-      <w:pPr>
-        <w:spacing w:after="0" w:line="276" w:lineRule="auto"/>
-        <w:jc w:val="both"/>
-        <w:textAlignment w:val="baseline"/>
-        <w:rPr>
-          <w:rFonts w:eastAsia="Times New Roman" w:cstheme="minorHAnsi"/>
-          <w:b/>
-          <w:bCs/>
-          <w:color w:val="000000"/>
-          <w:kern w:val="0"/>
-          <w:sz w:val="20"/>
-          <w:szCs w:val="20"/>
-          <w:lang w:eastAsia="es-CO"/>
-          <w14:ligatures w14:val="none"/>
-        </w:rPr>
-      </w:pPr>
-    </w:p>
-    <w:p>
-      <w:pPr>
-        <w:spacing w:after="0" w:line="276" w:lineRule="auto"/>
-        <w:jc w:val="both"/>
-        <w:textAlignment w:val="baseline"/>
-        <w:rPr>
-          <w:rFonts w:eastAsia="Times New Roman" w:cstheme="minorHAnsi"/>
-          <w:b/>
-          <w:bCs/>
-          <w:color w:val="000000"/>
-          <w:kern w:val="0"/>
-          <w:sz w:val="20"/>
-          <w:szCs w:val="20"/>
-          <w:lang w:eastAsia="es-CO"/>
-          <w14:ligatures w14:val="none"/>
-        </w:rPr>
-      </w:pPr>
-      <w:r>
-        <w:rPr>
-          <w:rFonts w:eastAsia="Times New Roman" w:cstheme="minorHAnsi"/>
-          <w:b/>
-          <w:bCs/>
-          <w:color w:val="000000"/>
-          <w:kern w:val="0"/>
-          <w:sz w:val="20"/>
-          <w:szCs w:val="20"/>
-          <w:lang w:eastAsia="es-CO"/>
-          <w14:ligatures w14:val="none"/>
-        </w:rPr>
-        <w:t>Performance Scenario: Homepage Loading</w:t>
+        <w:t xml:space="preserve">Description: </w:t>
+      </w:r>
+      <w:r>
+        <w:rPr>
+          <w:rFonts w:eastAsia="Times New Roman" w:cstheme="minorHAnsi"/>
+          <w:color w:val="000000"/>
+          <w:kern w:val="0"/>
+          <w:sz w:val="20"/>
+          <w:szCs w:val="20"/>
+          <w:lang w:eastAsia="es-CO"/>
+          <w14:ligatures w14:val="none"/>
+        </w:rPr>
+        <w:t>A user opens the web application of the task management system and logs in. The user expects the system's homepage to load quickly and without noticeable delays.</w:t>
       </w:r>
     </w:p>
     <w:p>
@@ -4416,41 +4406,89 @@
         <w:textAlignment w:val="baseline"/>
         <w:rPr>
           <w:rFonts w:eastAsia="Times New Roman" w:cstheme="minorHAnsi"/>
-          <w:b/>
-          <w:bCs/>
-          <w:color w:val="000000"/>
-          <w:kern w:val="0"/>
-          <w:sz w:val="20"/>
-          <w:szCs w:val="20"/>
-          <w:lang w:eastAsia="es-CO"/>
-          <w14:ligatures w14:val="none"/>
-        </w:rPr>
-      </w:pPr>
-      <w:r>
-        <w:rPr>
-          <w:rFonts w:eastAsia="Times New Roman" w:cstheme="minorHAnsi"/>
-          <w:b/>
-          <w:bCs/>
-          <w:color w:val="000000"/>
-          <w:kern w:val="0"/>
-          <w:sz w:val="20"/>
-          <w:szCs w:val="20"/>
-          <w:lang w:eastAsia="es-CO"/>
-          <w14:ligatures w14:val="none"/>
-        </w:rPr>
-        <w:t xml:space="preserve">Description: </w:t>
-      </w:r>
-      <w:r>
-        <w:rPr>
-          <w:rFonts w:eastAsia="Times New Roman" w:cstheme="minorHAnsi"/>
-          <w:color w:val="000000"/>
-          <w:kern w:val="0"/>
-          <w:sz w:val="20"/>
-          <w:szCs w:val="20"/>
-          <w:lang w:eastAsia="es-CO"/>
-          <w14:ligatures w14:val="none"/>
-        </w:rPr>
-        <w:t>A user opens the web application of the task management system and logs in. The user expects the system's homepage to load quickly and without noticeable delays.</w:t>
+          <w:color w:val="000000"/>
+          <w:kern w:val="0"/>
+          <w:sz w:val="20"/>
+          <w:szCs w:val="20"/>
+          <w:lang w:eastAsia="es-CO"/>
+          <w14:ligatures w14:val="none"/>
+        </w:rPr>
+      </w:pPr>
+      <w:r>
+        <w:rPr>
+          <w:rFonts w:eastAsia="Times New Roman" w:cstheme="minorHAnsi"/>
+          <w:b/>
+          <w:bCs/>
+          <w:color w:val="000000"/>
+          <w:kern w:val="0"/>
+          <w:sz w:val="20"/>
+          <w:szCs w:val="20"/>
+          <w:lang w:eastAsia="es-CO"/>
+          <w14:ligatures w14:val="none"/>
+        </w:rPr>
+        <w:t xml:space="preserve">Expected Result: </w:t>
+      </w:r>
+      <w:r>
+        <w:rPr>
+          <w:rFonts w:eastAsia="Times New Roman" w:cstheme="minorHAnsi"/>
+          <w:color w:val="000000"/>
+          <w:kern w:val="0"/>
+          <w:sz w:val="20"/>
+          <w:szCs w:val="20"/>
+          <w:lang w:eastAsia="es-CO"/>
+          <w14:ligatures w14:val="none"/>
+        </w:rPr>
+        <w:t>The system's homepage should load quickly and efficiently after the user logs in, providing immediate access to tasks and core functionality. There should be no significant delays in page loading.</w:t>
+      </w:r>
+    </w:p>
+    <w:p>
+      <w:pPr>
+        <w:spacing w:after="0" w:line="276" w:lineRule="auto"/>
+        <w:jc w:val="both"/>
+        <w:textAlignment w:val="baseline"/>
+        <w:rPr>
+          <w:rFonts w:eastAsia="Times New Roman" w:cstheme="minorHAnsi"/>
+          <w:b/>
+          <w:bCs/>
+          <w:color w:val="000000"/>
+          <w:kern w:val="0"/>
+          <w:sz w:val="20"/>
+          <w:szCs w:val="20"/>
+          <w:lang w:eastAsia="es-CO"/>
+          <w14:ligatures w14:val="none"/>
+        </w:rPr>
+      </w:pPr>
+    </w:p>
+    <w:p>
+      <w:pPr>
+        <w:spacing w:after="0" w:line="276" w:lineRule="auto"/>
+        <w:jc w:val="both"/>
+        <w:textAlignment w:val="baseline"/>
+        <w:rPr>
+          <w:rFonts w:eastAsia="Times New Roman" w:cstheme="minorHAnsi"/>
+          <w:b/>
+          <w:bCs/>
+          <w:color w:val="000000"/>
+          <w:kern w:val="0"/>
+          <w:sz w:val="20"/>
+          <w:szCs w:val="20"/>
+          <w:lang w:eastAsia="es-CO"/>
+          <w14:ligatures w14:val="none"/>
+        </w:rPr>
+      </w:pPr>
+      <w:r>
+        <w:rPr>
+          <w:rFonts w:eastAsia="Times New Roman" w:cstheme="minorHAnsi"/>
+          <w:b/>
+          <w:bCs/>
+          <w:color w:val="000000"/>
+          <w:kern w:val="0"/>
+          <w:sz w:val="20"/>
+          <w:szCs w:val="20"/>
+          <w:lang w:eastAsia="es-CO"/>
+          <w14:ligatures w14:val="none"/>
+        </w:rPr>
+        <w:t>Security Scenario: Restricting Access to Private Data</w:t>
       </w:r>
     </w:p>
     <w:p>
@@ -4465,89 +4503,41 @@
         <w:textAlignment w:val="baseline"/>
         <w:rPr>
           <w:rFonts w:eastAsia="Times New Roman" w:cstheme="minorHAnsi"/>
-          <w:color w:val="000000"/>
-          <w:kern w:val="0"/>
-          <w:sz w:val="20"/>
-          <w:szCs w:val="20"/>
-          <w:lang w:eastAsia="es-CO"/>
-          <w14:ligatures w14:val="none"/>
-        </w:rPr>
-      </w:pPr>
-      <w:r>
-        <w:rPr>
-          <w:rFonts w:eastAsia="Times New Roman" w:cstheme="minorHAnsi"/>
-          <w:b/>
-          <w:bCs/>
-          <w:color w:val="000000"/>
-          <w:kern w:val="0"/>
-          <w:sz w:val="20"/>
-          <w:szCs w:val="20"/>
-          <w:lang w:eastAsia="es-CO"/>
-          <w14:ligatures w14:val="none"/>
-        </w:rPr>
-        <w:t xml:space="preserve">Expected Result: </w:t>
-      </w:r>
-      <w:r>
-        <w:rPr>
-          <w:rFonts w:eastAsia="Times New Roman" w:cstheme="minorHAnsi"/>
-          <w:color w:val="000000"/>
-          <w:kern w:val="0"/>
-          <w:sz w:val="20"/>
-          <w:szCs w:val="20"/>
-          <w:lang w:eastAsia="es-CO"/>
-          <w14:ligatures w14:val="none"/>
-        </w:rPr>
-        <w:t>The system's homepage should load quickly and efficiently after the user logs in, providing immediate access to tasks and core functionality. There should be no significant delays in page loading.</w:t>
-      </w:r>
-    </w:p>
-    <w:p>
-      <w:pPr>
-        <w:spacing w:after="0" w:line="276" w:lineRule="auto"/>
-        <w:jc w:val="both"/>
-        <w:textAlignment w:val="baseline"/>
-        <w:rPr>
-          <w:rFonts w:eastAsia="Times New Roman" w:cstheme="minorHAnsi"/>
-          <w:b/>
-          <w:bCs/>
-          <w:color w:val="000000"/>
-          <w:kern w:val="0"/>
-          <w:sz w:val="20"/>
-          <w:szCs w:val="20"/>
-          <w:lang w:eastAsia="es-CO"/>
-          <w14:ligatures w14:val="none"/>
-        </w:rPr>
-      </w:pPr>
-    </w:p>
-    <w:p>
-      <w:pPr>
-        <w:spacing w:after="0" w:line="276" w:lineRule="auto"/>
-        <w:jc w:val="both"/>
-        <w:textAlignment w:val="baseline"/>
-        <w:rPr>
-          <w:rFonts w:eastAsia="Times New Roman" w:cstheme="minorHAnsi"/>
-          <w:b/>
-          <w:bCs/>
-          <w:color w:val="000000"/>
-          <w:kern w:val="0"/>
-          <w:sz w:val="20"/>
-          <w:szCs w:val="20"/>
-          <w:lang w:eastAsia="es-CO"/>
-          <w14:ligatures w14:val="none"/>
-        </w:rPr>
-      </w:pPr>
-      <w:r>
-        <w:rPr>
-          <w:rFonts w:eastAsia="Times New Roman" w:cstheme="minorHAnsi"/>
-          <w:b/>
-          <w:bCs/>
-          <w:color w:val="000000"/>
-          <w:kern w:val="0"/>
-          <w:sz w:val="20"/>
-          <w:szCs w:val="20"/>
-          <w:lang w:eastAsia="es-CO"/>
-          <w14:ligatures w14:val="none"/>
-        </w:rPr>
-        <w:t>Security Scenario: Restricting Access to Private Data</w:t>
+          <w:b/>
+          <w:bCs/>
+          <w:color w:val="000000"/>
+          <w:kern w:val="0"/>
+          <w:sz w:val="20"/>
+          <w:szCs w:val="20"/>
+          <w:lang w:eastAsia="es-CO"/>
+          <w14:ligatures w14:val="none"/>
+        </w:rPr>
+      </w:pPr>
+      <w:r>
+        <w:rPr>
+          <w:rFonts w:eastAsia="Times New Roman" w:cstheme="minorHAnsi"/>
+          <w:b/>
+          <w:bCs/>
+          <w:color w:val="000000"/>
+          <w:kern w:val="0"/>
+          <w:sz w:val="20"/>
+          <w:szCs w:val="20"/>
+          <w:lang w:eastAsia="es-CO"/>
+          <w14:ligatures w14:val="none"/>
+        </w:rPr>
+        <w:t>Description:</w:t>
+      </w:r>
+      <w:r>
+        <w:rPr>
+          <w:rFonts w:eastAsia="Times New Roman" w:cstheme="minorHAnsi"/>
+          <w:color w:val="000000"/>
+          <w:kern w:val="0"/>
+          <w:sz w:val="20"/>
+          <w:szCs w:val="20"/>
+          <w:lang w:eastAsia="es-CO"/>
+          <w14:ligatures w14:val="none"/>
+        </w:rPr>
+        <w:t xml:space="preserve"> A user is authenticated in the system and wants to access the details of a task that does not belong to them. They attempt to directly access another user's task URL.</w:t>
       </w:r>
     </w:p>
     <w:p>
@@ -4562,55 +4552,6 @@
         <w:textAlignment w:val="baseline"/>
         <w:rPr>
           <w:rFonts w:eastAsia="Times New Roman" w:cstheme="minorHAnsi"/>
-          <w:b/>
-          <w:bCs/>
-          <w:color w:val="000000"/>
-          <w:kern w:val="0"/>
-          <w:sz w:val="20"/>
-          <w:szCs w:val="20"/>
-          <w:lang w:eastAsia="es-CO"/>
-          <w14:ligatures w14:val="none"/>
-        </w:rPr>
-      </w:pPr>
-      <w:r>
-        <w:rPr>
-          <w:rFonts w:eastAsia="Times New Roman" w:cstheme="minorHAnsi"/>
-          <w:b/>
-          <w:bCs/>
-          <w:color w:val="000000"/>
-          <w:kern w:val="0"/>
-          <w:sz w:val="20"/>
-          <w:szCs w:val="20"/>
-          <w:lang w:eastAsia="es-CO"/>
-          <w14:ligatures w14:val="none"/>
-        </w:rPr>
-        <w:t>Description:</w:t>
-      </w:r>
-      <w:r>
-        <w:rPr>
-          <w:rFonts w:eastAsia="Times New Roman" w:cstheme="minorHAnsi"/>
-          <w:color w:val="000000"/>
-          <w:kern w:val="0"/>
-          <w:sz w:val="20"/>
-          <w:szCs w:val="20"/>
-          <w:lang w:eastAsia="es-CO"/>
-          <w14:ligatures w14:val="none"/>
-        </w:rPr>
-        <w:t xml:space="preserve"> A user is authenticated in the system and wants to access the details of a task that does not belong to them. They attempt to directly access another user's task URL.</w:t>
-      </w:r>
-    </w:p>
-    <w:p>
-      <w:pPr>
-        <w:pStyle w:val="Prrafodelista"/>
-        <w:numPr>
-          <w:ilvl w:val="0"/>
-          <w:numId w:val="35"/>
-        </w:numPr>
-        <w:spacing w:after="0" w:line="276" w:lineRule="auto"/>
-        <w:jc w:val="both"/>
-        <w:textAlignment w:val="baseline"/>
-        <w:rPr>
-          <w:rFonts w:eastAsia="Times New Roman" w:cstheme="minorHAnsi"/>
           <w:color w:val="000000"/>
           <w:kern w:val="0"/>
           <w:sz w:val="20"/>
@@ -4802,31 +4743,7 @@
           <w:lang w:eastAsia="es-CO"/>
           <w14:ligatures w14:val="none"/>
         </w:rPr>
-        <w:t xml:space="preserve">We have conducted a detailed Quality Attribute Workshop (QAW) for the Task Management System, working collaboratively with various stakeholders, including acquaintances, family members, and system developers. This process has allowed us to make </w:t>
-      </w:r>
-      <w:r>
-        <w:rPr>
-          <w:rFonts w:eastAsia="Times New Roman" w:cstheme="minorHAnsi"/>
-          <w:color w:val="000000"/>
-          <w:kern w:val="0"/>
-          <w:sz w:val="20"/>
-          <w:szCs w:val="20"/>
-          <w:lang w:eastAsia="es-CO"/>
-          <w14:ligatures w14:val="none"/>
-        </w:rPr>
-        <w:t>considerable progress</w:t>
-      </w:r>
-      <w:r>
-        <w:rPr>
-          <w:rFonts w:eastAsia="Times New Roman" w:cstheme="minorHAnsi"/>
-          <w:color w:val="000000"/>
-          <w:kern w:val="0"/>
-          <w:sz w:val="20"/>
-          <w:szCs w:val="20"/>
-          <w:lang w:eastAsia="es-CO"/>
-          <w14:ligatures w14:val="none"/>
-        </w:rPr>
-        <w:t xml:space="preserve"> in understanding and improving the system's quality, achieving the following key results:</w:t>
+        <w:t>We have conducted a detailed Quality Attribute Workshop (QAW) for the Task Management System, working collaboratively with various stakeholders, including acquaintances, family members, and system developers. This process has allowed us to make considerable progress in understanding and improving the system's quality, achieving the following key results:</w:t>
       </w:r>
     </w:p>
     <w:p>
@@ -6473,6 +6390,119 @@
     </w:lvl>
   </w:abstractNum>
   <w:abstractNum w:abstractNumId="11" w15:restartNumberingAfterBreak="0">
+    <w:nsid w:val="300E4E56"/>
+    <w:multiLevelType w:val="hybridMultilevel"/>
+    <w:tmpl w:val="1DE08D9C"/>
+    <w:lvl w:ilvl="0" w:tplc="080A0001">
+      <w:start w:val="1"/>
+      <w:numFmt w:val="bullet"/>
+      <w:lvlText w:val=""/>
+      <w:lvlJc w:val="left"/>
+      <w:pPr>
+        <w:ind w:left="720" w:hanging="360"/>
+      </w:pPr>
+      <w:rPr>
+        <w:rFonts w:ascii="Symbol" w:hAnsi="Symbol" w:hint="default"/>
+      </w:rPr>
+    </w:lvl>
+    <w:lvl w:ilvl="1" w:tplc="080A0003" w:tentative="1">
+      <w:start w:val="1"/>
+      <w:numFmt w:val="bullet"/>
+      <w:lvlText w:val="o"/>
+      <w:lvlJc w:val="left"/>
+      <w:pPr>
+        <w:ind w:left="1440" w:hanging="360"/>
+      </w:pPr>
+      <w:rPr>
+        <w:rFonts w:ascii="Courier New" w:hAnsi="Courier New" w:cs="Courier New" w:hint="default"/>
+      </w:rPr>
+    </w:lvl>
+    <w:lvl w:ilvl="2" w:tplc="080A0005" w:tentative="1">
+      <w:start w:val="1"/>
+      <w:numFmt w:val="bullet"/>
+      <w:lvlText w:val=""/>
+      <w:lvlJc w:val="left"/>
+      <w:pPr>
+        <w:ind w:left="2160" w:hanging="360"/>
+      </w:pPr>
+      <w:rPr>
+        <w:rFonts w:ascii="Wingdings" w:hAnsi="Wingdings" w:hint="default"/>
+      </w:rPr>
+    </w:lvl>
+    <w:lvl w:ilvl="3" w:tplc="080A0001" w:tentative="1">
+      <w:start w:val="1"/>
+      <w:numFmt w:val="bullet"/>
+      <w:lvlText w:val=""/>
+      <w:lvlJc w:val="left"/>
+      <w:pPr>
+        <w:ind w:left="2880" w:hanging="360"/>
+      </w:pPr>
+      <w:rPr>
+        <w:rFonts w:ascii="Symbol" w:hAnsi="Symbol" w:hint="default"/>
+      </w:rPr>
+    </w:lvl>
+    <w:lvl w:ilvl="4" w:tplc="080A0003" w:tentative="1">
+      <w:start w:val="1"/>
+      <w:numFmt w:val="bullet"/>
+      <w:lvlText w:val="o"/>
+      <w:lvlJc w:val="left"/>
+      <w:pPr>
+        <w:ind w:left="3600" w:hanging="360"/>
+      </w:pPr>
+      <w:rPr>
+        <w:rFonts w:ascii="Courier New" w:hAnsi="Courier New" w:cs="Courier New" w:hint="default"/>
+      </w:rPr>
+    </w:lvl>
+    <w:lvl w:ilvl="5" w:tplc="080A0005" w:tentative="1">
+      <w:start w:val="1"/>
+      <w:numFmt w:val="bullet"/>
+      <w:lvlText w:val=""/>
+      <w:lvlJc w:val="left"/>
+      <w:pPr>
+        <w:ind w:left="4320" w:hanging="360"/>
+      </w:pPr>
+      <w:rPr>
+        <w:rFonts w:ascii="Wingdings" w:hAnsi="Wingdings" w:hint="default"/>
+      </w:rPr>
+    </w:lvl>
+    <w:lvl w:ilvl="6" w:tplc="080A0001" w:tentative="1">
+      <w:start w:val="1"/>
+      <w:numFmt w:val="bullet"/>
+      <w:lvlText w:val=""/>
+      <w:lvlJc w:val="left"/>
+      <w:pPr>
+        <w:ind w:left="5040" w:hanging="360"/>
+      </w:pPr>
+      <w:rPr>
+        <w:rFonts w:ascii="Symbol" w:hAnsi="Symbol" w:hint="default"/>
+      </w:rPr>
+    </w:lvl>
+    <w:lvl w:ilvl="7" w:tplc="080A0003" w:tentative="1">
+      <w:start w:val="1"/>
+      <w:numFmt w:val="bullet"/>
+      <w:lvlText w:val="o"/>
+      <w:lvlJc w:val="left"/>
+      <w:pPr>
+        <w:ind w:left="5760" w:hanging="360"/>
+      </w:pPr>
+      <w:rPr>
+        <w:rFonts w:ascii="Courier New" w:hAnsi="Courier New" w:cs="Courier New" w:hint="default"/>
+      </w:rPr>
+    </w:lvl>
+    <w:lvl w:ilvl="8" w:tplc="080A0005" w:tentative="1">
+      <w:start w:val="1"/>
+      <w:numFmt w:val="bullet"/>
+      <w:lvlText w:val=""/>
+      <w:lvlJc w:val="left"/>
+      <w:pPr>
+        <w:ind w:left="6480" w:hanging="360"/>
+      </w:pPr>
+      <w:rPr>
+        <w:rFonts w:ascii="Wingdings" w:hAnsi="Wingdings" w:hint="default"/>
+      </w:rPr>
+    </w:lvl>
+  </w:abstractNum>
+  <w:abstractNum w:abstractNumId="12" w15:restartNumberingAfterBreak="0">
     <w:nsid w:val="31B06357"/>
     <w:multiLevelType w:val="hybridMultilevel"/>
     <w:tmpl w:val="BC965850"/>
@@ -6585,7 +6615,7 @@
       </w:rPr>
     </w:lvl>
   </w:abstractNum>
-  <w:abstractNum w:abstractNumId="12" w15:restartNumberingAfterBreak="0">
+  <w:abstractNum w:abstractNumId="13" w15:restartNumberingAfterBreak="0">
     <w:nsid w:val="35DD0AAA"/>
     <w:multiLevelType w:val="hybridMultilevel"/>
     <w:tmpl w:val="9670E8E2"/>
@@ -6698,7 +6728,7 @@
       </w:rPr>
     </w:lvl>
   </w:abstractNum>
-  <w:abstractNum w:abstractNumId="13" w15:restartNumberingAfterBreak="0">
+  <w:abstractNum w:abstractNumId="14" w15:restartNumberingAfterBreak="0">
     <w:nsid w:val="390E0C80"/>
     <w:multiLevelType w:val="hybridMultilevel"/>
     <w:tmpl w:val="7742B97C"/>
@@ -6811,7 +6841,7 @@
       </w:rPr>
     </w:lvl>
   </w:abstractNum>
-  <w:abstractNum w:abstractNumId="14" w15:restartNumberingAfterBreak="0">
+  <w:abstractNum w:abstractNumId="15" w15:restartNumberingAfterBreak="0">
     <w:nsid w:val="3A4C44A7"/>
     <w:multiLevelType w:val="hybridMultilevel"/>
     <w:tmpl w:val="1AC6960C"/>
@@ -6924,7 +6954,7 @@
       </w:rPr>
     </w:lvl>
   </w:abstractNum>
-  <w:abstractNum w:abstractNumId="15" w15:restartNumberingAfterBreak="0">
+  <w:abstractNum w:abstractNumId="16" w15:restartNumberingAfterBreak="0">
     <w:nsid w:val="3DC977F1"/>
     <w:multiLevelType w:val="hybridMultilevel"/>
     <w:tmpl w:val="53987EF6"/>
@@ -7037,7 +7067,7 @@
       </w:rPr>
     </w:lvl>
   </w:abstractNum>
-  <w:abstractNum w:abstractNumId="16" w15:restartNumberingAfterBreak="0">
+  <w:abstractNum w:abstractNumId="17" w15:restartNumberingAfterBreak="0">
     <w:nsid w:val="3E6D16E8"/>
     <w:multiLevelType w:val="multilevel"/>
     <w:tmpl w:val="14DEFD38"/>
@@ -7186,7 +7216,7 @@
       </w:rPr>
     </w:lvl>
   </w:abstractNum>
-  <w:abstractNum w:abstractNumId="17" w15:restartNumberingAfterBreak="0">
+  <w:abstractNum w:abstractNumId="18" w15:restartNumberingAfterBreak="0">
     <w:nsid w:val="431C5E69"/>
     <w:multiLevelType w:val="multilevel"/>
     <w:tmpl w:val="393E5422"/>
@@ -7335,7 +7365,7 @@
       </w:rPr>
     </w:lvl>
   </w:abstractNum>
-  <w:abstractNum w:abstractNumId="18" w15:restartNumberingAfterBreak="0">
+  <w:abstractNum w:abstractNumId="19" w15:restartNumberingAfterBreak="0">
     <w:nsid w:val="46822AC5"/>
     <w:multiLevelType w:val="hybridMultilevel"/>
     <w:tmpl w:val="E4A4E670"/>
@@ -7448,7 +7478,7 @@
       </w:rPr>
     </w:lvl>
   </w:abstractNum>
-  <w:abstractNum w:abstractNumId="19" w15:restartNumberingAfterBreak="0">
+  <w:abstractNum w:abstractNumId="20" w15:restartNumberingAfterBreak="0">
     <w:nsid w:val="4D822A57"/>
     <w:multiLevelType w:val="hybridMultilevel"/>
     <w:tmpl w:val="208CDDFC"/>
@@ -7561,7 +7591,7 @@
       </w:rPr>
     </w:lvl>
   </w:abstractNum>
-  <w:abstractNum w:abstractNumId="20" w15:restartNumberingAfterBreak="0">
+  <w:abstractNum w:abstractNumId="21" w15:restartNumberingAfterBreak="0">
     <w:nsid w:val="515F012E"/>
     <w:multiLevelType w:val="hybridMultilevel"/>
     <w:tmpl w:val="F9527F8A"/>
@@ -7674,7 +7704,7 @@
       </w:rPr>
     </w:lvl>
   </w:abstractNum>
-  <w:abstractNum w:abstractNumId="21" w15:restartNumberingAfterBreak="0">
+  <w:abstractNum w:abstractNumId="22" w15:restartNumberingAfterBreak="0">
     <w:nsid w:val="54AC03C7"/>
     <w:multiLevelType w:val="hybridMultilevel"/>
     <w:tmpl w:val="3EB041CE"/>
@@ -7787,7 +7817,7 @@
       </w:rPr>
     </w:lvl>
   </w:abstractNum>
-  <w:abstractNum w:abstractNumId="22" w15:restartNumberingAfterBreak="0">
+  <w:abstractNum w:abstractNumId="23" w15:restartNumberingAfterBreak="0">
     <w:nsid w:val="55880685"/>
     <w:multiLevelType w:val="hybridMultilevel"/>
     <w:tmpl w:val="77987B80"/>
@@ -7900,7 +7930,7 @@
       </w:rPr>
     </w:lvl>
   </w:abstractNum>
-  <w:abstractNum w:abstractNumId="23" w15:restartNumberingAfterBreak="0">
+  <w:abstractNum w:abstractNumId="24" w15:restartNumberingAfterBreak="0">
     <w:nsid w:val="55892D7A"/>
     <w:multiLevelType w:val="hybridMultilevel"/>
     <w:tmpl w:val="B3F69866"/>
@@ -8013,7 +8043,7 @@
       </w:rPr>
     </w:lvl>
   </w:abstractNum>
-  <w:abstractNum w:abstractNumId="24" w15:restartNumberingAfterBreak="0">
+  <w:abstractNum w:abstractNumId="25" w15:restartNumberingAfterBreak="0">
     <w:nsid w:val="565673EE"/>
     <w:multiLevelType w:val="hybridMultilevel"/>
     <w:tmpl w:val="914694CE"/>
@@ -8126,7 +8156,120 @@
       </w:rPr>
     </w:lvl>
   </w:abstractNum>
-  <w:abstractNum w:abstractNumId="25" w15:restartNumberingAfterBreak="0">
+  <w:abstractNum w:abstractNumId="26" w15:restartNumberingAfterBreak="0">
+    <w:nsid w:val="59F6693A"/>
+    <w:multiLevelType w:val="hybridMultilevel"/>
+    <w:tmpl w:val="4F04A38E"/>
+    <w:lvl w:ilvl="0" w:tplc="080A0001">
+      <w:start w:val="1"/>
+      <w:numFmt w:val="bullet"/>
+      <w:lvlText w:val=""/>
+      <w:lvlJc w:val="left"/>
+      <w:pPr>
+        <w:ind w:left="720" w:hanging="360"/>
+      </w:pPr>
+      <w:rPr>
+        <w:rFonts w:ascii="Symbol" w:hAnsi="Symbol" w:hint="default"/>
+      </w:rPr>
+    </w:lvl>
+    <w:lvl w:ilvl="1" w:tplc="080A0003" w:tentative="1">
+      <w:start w:val="1"/>
+      <w:numFmt w:val="bullet"/>
+      <w:lvlText w:val="o"/>
+      <w:lvlJc w:val="left"/>
+      <w:pPr>
+        <w:ind w:left="1440" w:hanging="360"/>
+      </w:pPr>
+      <w:rPr>
+        <w:rFonts w:ascii="Courier New" w:hAnsi="Courier New" w:cs="Courier New" w:hint="default"/>
+      </w:rPr>
+    </w:lvl>
+    <w:lvl w:ilvl="2" w:tplc="080A0005" w:tentative="1">
+      <w:start w:val="1"/>
+      <w:numFmt w:val="bullet"/>
+      <w:lvlText w:val=""/>
+      <w:lvlJc w:val="left"/>
+      <w:pPr>
+        <w:ind w:left="2160" w:hanging="360"/>
+      </w:pPr>
+      <w:rPr>
+        <w:rFonts w:ascii="Wingdings" w:hAnsi="Wingdings" w:hint="default"/>
+      </w:rPr>
+    </w:lvl>
+    <w:lvl w:ilvl="3" w:tplc="080A0001" w:tentative="1">
+      <w:start w:val="1"/>
+      <w:numFmt w:val="bullet"/>
+      <w:lvlText w:val=""/>
+      <w:lvlJc w:val="left"/>
+      <w:pPr>
+        <w:ind w:left="2880" w:hanging="360"/>
+      </w:pPr>
+      <w:rPr>
+        <w:rFonts w:ascii="Symbol" w:hAnsi="Symbol" w:hint="default"/>
+      </w:rPr>
+    </w:lvl>
+    <w:lvl w:ilvl="4" w:tplc="080A0003" w:tentative="1">
+      <w:start w:val="1"/>
+      <w:numFmt w:val="bullet"/>
+      <w:lvlText w:val="o"/>
+      <w:lvlJc w:val="left"/>
+      <w:pPr>
+        <w:ind w:left="3600" w:hanging="360"/>
+      </w:pPr>
+      <w:rPr>
+        <w:rFonts w:ascii="Courier New" w:hAnsi="Courier New" w:cs="Courier New" w:hint="default"/>
+      </w:rPr>
+    </w:lvl>
+    <w:lvl w:ilvl="5" w:tplc="080A0005" w:tentative="1">
+      <w:start w:val="1"/>
+      <w:numFmt w:val="bullet"/>
+      <w:lvlText w:val=""/>
+      <w:lvlJc w:val="left"/>
+      <w:pPr>
+        <w:ind w:left="4320" w:hanging="360"/>
+      </w:pPr>
+      <w:rPr>
+        <w:rFonts w:ascii="Wingdings" w:hAnsi="Wingdings" w:hint="default"/>
+      </w:rPr>
+    </w:lvl>
+    <w:lvl w:ilvl="6" w:tplc="080A0001" w:tentative="1">
+      <w:start w:val="1"/>
+      <w:numFmt w:val="bullet"/>
+      <w:lvlText w:val=""/>
+      <w:lvlJc w:val="left"/>
+      <w:pPr>
+        <w:ind w:left="5040" w:hanging="360"/>
+      </w:pPr>
+      <w:rPr>
+        <w:rFonts w:ascii="Symbol" w:hAnsi="Symbol" w:hint="default"/>
+      </w:rPr>
+    </w:lvl>
+    <w:lvl w:ilvl="7" w:tplc="080A0003" w:tentative="1">
+      <w:start w:val="1"/>
+      <w:numFmt w:val="bullet"/>
+      <w:lvlText w:val="o"/>
+      <w:lvlJc w:val="left"/>
+      <w:pPr>
+        <w:ind w:left="5760" w:hanging="360"/>
+      </w:pPr>
+      <w:rPr>
+        <w:rFonts w:ascii="Courier New" w:hAnsi="Courier New" w:cs="Courier New" w:hint="default"/>
+      </w:rPr>
+    </w:lvl>
+    <w:lvl w:ilvl="8" w:tplc="080A0005" w:tentative="1">
+      <w:start w:val="1"/>
+      <w:numFmt w:val="bullet"/>
+      <w:lvlText w:val=""/>
+      <w:lvlJc w:val="left"/>
+      <w:pPr>
+        <w:ind w:left="6480" w:hanging="360"/>
+      </w:pPr>
+      <w:rPr>
+        <w:rFonts w:ascii="Wingdings" w:hAnsi="Wingdings" w:hint="default"/>
+      </w:rPr>
+    </w:lvl>
+  </w:abstractNum>
+  <w:abstractNum w:abstractNumId="27" w15:restartNumberingAfterBreak="0">
     <w:nsid w:val="5AB63E09"/>
     <w:multiLevelType w:val="hybridMultilevel"/>
     <w:tmpl w:val="5F34BEE8"/>
@@ -8239,7 +8382,7 @@
       </w:rPr>
     </w:lvl>
   </w:abstractNum>
-  <w:abstractNum w:abstractNumId="26" w15:restartNumberingAfterBreak="0">
+  <w:abstractNum w:abstractNumId="28" w15:restartNumberingAfterBreak="0">
     <w:nsid w:val="60740A71"/>
     <w:multiLevelType w:val="hybridMultilevel"/>
     <w:tmpl w:val="5E788ADE"/>
@@ -8352,7 +8495,7 @@
       </w:rPr>
     </w:lvl>
   </w:abstractNum>
-  <w:abstractNum w:abstractNumId="27" w15:restartNumberingAfterBreak="0">
+  <w:abstractNum w:abstractNumId="29" w15:restartNumberingAfterBreak="0">
     <w:nsid w:val="61C2091A"/>
     <w:multiLevelType w:val="hybridMultilevel"/>
     <w:tmpl w:val="C6E49BF6"/>
@@ -8446,7 +8589,7 @@
       </w:pPr>
     </w:lvl>
   </w:abstractNum>
-  <w:abstractNum w:abstractNumId="28" w15:restartNumberingAfterBreak="0">
+  <w:abstractNum w:abstractNumId="30" w15:restartNumberingAfterBreak="0">
     <w:nsid w:val="6402666E"/>
     <w:multiLevelType w:val="hybridMultilevel"/>
     <w:tmpl w:val="E0525228"/>
@@ -8540,7 +8683,7 @@
       </w:pPr>
     </w:lvl>
   </w:abstractNum>
-  <w:abstractNum w:abstractNumId="29" w15:restartNumberingAfterBreak="0">
+  <w:abstractNum w:abstractNumId="31" w15:restartNumberingAfterBreak="0">
     <w:nsid w:val="669477C5"/>
     <w:multiLevelType w:val="hybridMultilevel"/>
     <w:tmpl w:val="182EFDCE"/>
@@ -8653,7 +8796,7 @@
       </w:rPr>
     </w:lvl>
   </w:abstractNum>
-  <w:abstractNum w:abstractNumId="30" w15:restartNumberingAfterBreak="0">
+  <w:abstractNum w:abstractNumId="32" w15:restartNumberingAfterBreak="0">
     <w:nsid w:val="69E71D65"/>
     <w:multiLevelType w:val="hybridMultilevel"/>
     <w:tmpl w:val="E40A0A98"/>
@@ -8766,7 +8909,7 @@
       </w:rPr>
     </w:lvl>
   </w:abstractNum>
-  <w:abstractNum w:abstractNumId="31" w15:restartNumberingAfterBreak="0">
+  <w:abstractNum w:abstractNumId="33" w15:restartNumberingAfterBreak="0">
     <w:nsid w:val="70036A41"/>
     <w:multiLevelType w:val="multilevel"/>
     <w:tmpl w:val="3758B92C"/>
@@ -8915,7 +9058,7 @@
       </w:rPr>
     </w:lvl>
   </w:abstractNum>
-  <w:abstractNum w:abstractNumId="32" w15:restartNumberingAfterBreak="0">
+  <w:abstractNum w:abstractNumId="34" w15:restartNumberingAfterBreak="0">
     <w:nsid w:val="71940372"/>
     <w:multiLevelType w:val="hybridMultilevel"/>
     <w:tmpl w:val="E9C01C70"/>
@@ -9028,7 +9171,7 @@
       </w:rPr>
     </w:lvl>
   </w:abstractNum>
-  <w:abstractNum w:abstractNumId="33" w15:restartNumberingAfterBreak="0">
+  <w:abstractNum w:abstractNumId="35" w15:restartNumberingAfterBreak="0">
     <w:nsid w:val="725458B1"/>
     <w:multiLevelType w:val="hybridMultilevel"/>
     <w:tmpl w:val="6CE4EDD6"/>
@@ -9141,7 +9284,7 @@
       </w:rPr>
     </w:lvl>
   </w:abstractNum>
-  <w:abstractNum w:abstractNumId="34" w15:restartNumberingAfterBreak="0">
+  <w:abstractNum w:abstractNumId="36" w15:restartNumberingAfterBreak="0">
     <w:nsid w:val="78FE09DA"/>
     <w:multiLevelType w:val="multilevel"/>
     <w:tmpl w:val="5A6A1B58"/>
@@ -9254,7 +9397,7 @@
       </w:pPr>
     </w:lvl>
   </w:abstractNum>
-  <w:abstractNum w:abstractNumId="35" w15:restartNumberingAfterBreak="0">
+  <w:abstractNum w:abstractNumId="37" w15:restartNumberingAfterBreak="0">
     <w:nsid w:val="7FF8147D"/>
     <w:multiLevelType w:val="multilevel"/>
     <w:tmpl w:val="65AE485E"/>
@@ -9407,22 +9550,22 @@
     <w:abstractNumId w:val="6"/>
   </w:num>
   <w:num w:numId="2" w16cid:durableId="1433278947">
-    <w:abstractNumId w:val="26"/>
+    <w:abstractNumId w:val="28"/>
   </w:num>
   <w:num w:numId="3" w16cid:durableId="49771110">
-    <w:abstractNumId w:val="32"/>
+    <w:abstractNumId w:val="34"/>
   </w:num>
   <w:num w:numId="4" w16cid:durableId="795099734">
     <w:abstractNumId w:val="7"/>
   </w:num>
   <w:num w:numId="5" w16cid:durableId="555894774">
-    <w:abstractNumId w:val="30"/>
+    <w:abstractNumId w:val="32"/>
   </w:num>
   <w:num w:numId="6" w16cid:durableId="574511582">
-    <w:abstractNumId w:val="23"/>
+    <w:abstractNumId w:val="24"/>
   </w:num>
   <w:num w:numId="7" w16cid:durableId="356083019">
-    <w:abstractNumId w:val="18"/>
+    <w:abstractNumId w:val="19"/>
   </w:num>
   <w:num w:numId="8" w16cid:durableId="1197811841">
     <w:abstractNumId w:val="8"/>
@@ -9431,73 +9574,73 @@
     <w:abstractNumId w:val="0"/>
   </w:num>
   <w:num w:numId="10" w16cid:durableId="1034503824">
-    <w:abstractNumId w:val="14"/>
+    <w:abstractNumId w:val="15"/>
   </w:num>
   <w:num w:numId="11" w16cid:durableId="1336612416">
-    <w:abstractNumId w:val="15"/>
+    <w:abstractNumId w:val="16"/>
   </w:num>
   <w:num w:numId="12" w16cid:durableId="205260134">
-    <w:abstractNumId w:val="24"/>
+    <w:abstractNumId w:val="25"/>
   </w:num>
   <w:num w:numId="13" w16cid:durableId="1451053055">
     <w:abstractNumId w:val="4"/>
   </w:num>
   <w:num w:numId="14" w16cid:durableId="1740128995">
-    <w:abstractNumId w:val="16"/>
+    <w:abstractNumId w:val="17"/>
   </w:num>
   <w:num w:numId="15" w16cid:durableId="289937634">
-    <w:abstractNumId w:val="17"/>
+    <w:abstractNumId w:val="18"/>
   </w:num>
   <w:num w:numId="16" w16cid:durableId="1245601366">
-    <w:abstractNumId w:val="35"/>
+    <w:abstractNumId w:val="37"/>
   </w:num>
   <w:num w:numId="17" w16cid:durableId="2019504984">
     <w:abstractNumId w:val="10"/>
   </w:num>
   <w:num w:numId="18" w16cid:durableId="762721333">
-    <w:abstractNumId w:val="34"/>
+    <w:abstractNumId w:val="36"/>
   </w:num>
   <w:num w:numId="19" w16cid:durableId="1066344868">
-    <w:abstractNumId w:val="31"/>
+    <w:abstractNumId w:val="33"/>
   </w:num>
   <w:num w:numId="20" w16cid:durableId="330378912">
-    <w:abstractNumId w:val="27"/>
+    <w:abstractNumId w:val="29"/>
   </w:num>
   <w:num w:numId="21" w16cid:durableId="570700110">
-    <w:abstractNumId w:val="19"/>
+    <w:abstractNumId w:val="20"/>
   </w:num>
   <w:num w:numId="22" w16cid:durableId="818037141">
-    <w:abstractNumId w:val="12"/>
+    <w:abstractNumId w:val="13"/>
   </w:num>
   <w:num w:numId="23" w16cid:durableId="441455950">
     <w:abstractNumId w:val="2"/>
   </w:num>
   <w:num w:numId="24" w16cid:durableId="479811685">
-    <w:abstractNumId w:val="22"/>
+    <w:abstractNumId w:val="23"/>
   </w:num>
   <w:num w:numId="25" w16cid:durableId="1272781864">
-    <w:abstractNumId w:val="20"/>
+    <w:abstractNumId w:val="21"/>
   </w:num>
   <w:num w:numId="26" w16cid:durableId="1114254912">
     <w:abstractNumId w:val="1"/>
   </w:num>
   <w:num w:numId="27" w16cid:durableId="1593389860">
-    <w:abstractNumId w:val="13"/>
+    <w:abstractNumId w:val="14"/>
   </w:num>
   <w:num w:numId="28" w16cid:durableId="1942103281">
-    <w:abstractNumId w:val="25"/>
+    <w:abstractNumId w:val="27"/>
   </w:num>
   <w:num w:numId="29" w16cid:durableId="595872098">
-    <w:abstractNumId w:val="29"/>
+    <w:abstractNumId w:val="31"/>
   </w:num>
   <w:num w:numId="30" w16cid:durableId="676083452">
     <w:abstractNumId w:val="9"/>
   </w:num>
   <w:num w:numId="31" w16cid:durableId="842667821">
-    <w:abstractNumId w:val="21"/>
+    <w:abstractNumId w:val="22"/>
   </w:num>
   <w:num w:numId="32" w16cid:durableId="1835485755">
-    <w:abstractNumId w:val="33"/>
+    <w:abstractNumId w:val="35"/>
   </w:num>
   <w:num w:numId="33" w16cid:durableId="456918953">
     <w:abstractNumId w:val="5"/>
@@ -9506,10 +9649,16 @@
     <w:abstractNumId w:val="3"/>
   </w:num>
   <w:num w:numId="35" w16cid:durableId="1430155729">
-    <w:abstractNumId w:val="11"/>
+    <w:abstractNumId w:val="12"/>
   </w:num>
   <w:num w:numId="36" w16cid:durableId="1246258593">
-    <w:abstractNumId w:val="28"/>
+    <w:abstractNumId w:val="30"/>
+  </w:num>
+  <w:num w:numId="37" w16cid:durableId="1977564929">
+    <w:abstractNumId w:val="26"/>
+  </w:num>
+  <w:num w:numId="38" w16cid:durableId="1021738216">
+    <w:abstractNumId w:val="11"/>
   </w:num>
 </w:numbering>
 </file>
@@ -9922,6 +10071,7 @@
   <w:style w:type="character" w:default="1" w:styleId="Fuentedeprrafopredeter">
     <w:name w:val="Default Paragraph Font"/>
     <w:uiPriority w:val="1"/>
+    <w:semiHidden/>
     <w:unhideWhenUsed/>
   </w:style>
   <w:style w:type="table" w:default="1" w:styleId="Tablanormal">

</xml_diff>